<commit_message>
Update Assignment 2 2023 semester 2.doc.docx
</commit_message>
<xml_diff>
--- a/Assignment 2 2023 semester 2.doc.docx
+++ b/Assignment 2 2023 semester 2.doc.docx
@@ -3,6 +3,8 @@
 <w:document xmlns:wpc="http://schemas.microsoft.com/office/word/2010/wordprocessingCanvas" xmlns:cx="http://schemas.microsoft.com/office/drawing/2014/chartex" xmlns:cx1="http://schemas.microsoft.com/office/drawing/2015/9/8/chartex" xmlns:cx2="http://schemas.microsoft.com/office/drawing/2015/10/21/chartex" xmlns:cx3="http://schemas.microsoft.com/office/drawing/2016/5/9/chartex" xmlns:cx4="http://schemas.microsoft.com/office/drawing/2016/5/10/chartex" xmlns:cx5="http://schemas.microsoft.com/office/drawing/2016/5/11/chartex" xmlns:cx6="http://schemas.microsoft.com/office/drawing/2016/5/12/chartex" xmlns:cx7="http://schemas.microsoft.com/office/drawing/2016/5/13/chartex" xmlns:cx8="http://schemas.microsoft.com/office/drawing/2016/5/14/chartex" xmlns:mc="http://schemas.openxmlformats.org/markup-compatibility/2006" xmlns:aink="http://schemas.microsoft.com/office/drawing/2016/ink" xmlns:am3d="http://schemas.microsoft.com/office/drawing/2017/model3d" xmlns:o="urn:schemas-microsoft-com:office:office" xmlns:r="http://schemas.openxmlformats.org/officeDocument/2006/relationships" xmlns:m="http://schemas.openxmlformats.org/officeDocument/2006/math" xmlns:v="urn:schemas-microsoft-com:vml" xmlns:wp14="http://schemas.microsoft.com/office/word/2010/wordprocessingDrawing" xmlns:wp="http://schemas.openxmlformats.org/drawingml/2006/wordprocessingDrawing" xmlns:w10="urn:schemas-microsoft-com:office:word" xmlns:w="http://schemas.openxmlformats.org/wordprocessingml/2006/main" xmlns:w14="http://schemas.microsoft.com/office/word/2010/wordml" xmlns:w15="http://schemas.microsoft.com/office/word/2012/wordml" xmlns:w16cex="http://schemas.microsoft.com/office/word/2018/wordml/cex" xmlns:w16cid="http://schemas.microsoft.com/office/word/2016/wordml/cid" xmlns:w16="http://schemas.microsoft.com/office/word/2018/wordml" xmlns:w16sdtdh="http://schemas.microsoft.com/office/word/2020/wordml/sdtdatahash" xmlns:w16se="http://schemas.microsoft.com/office/word/2015/wordml/symex" xmlns:wpg="http://schemas.microsoft.com/office/word/2010/wordprocessingGroup" xmlns:wpi="http://schemas.microsoft.com/office/word/2010/wordprocessingInk" xmlns:wne="http://schemas.microsoft.com/office/word/2006/wordml" xmlns:wps="http://schemas.microsoft.com/office/word/2010/wordprocessingShape" mc:Ignorable="w14 w15 w16se w16cid w16 w16cex w16sdtdh wp14">
   <w:body>
     <w:p>
+      <w:bookmarkStart w:id="0" w:name="_Hlk149053642"/>
+      <w:bookmarkEnd w:id="0"/>
       <w:r>
         <w:br/>
       </w:r>
@@ -4008,7 +4010,7 @@
                 </w:ffData>
               </w:fldChar>
             </w:r>
-            <w:bookmarkStart w:id="0" w:name="Check1"/>
+            <w:bookmarkStart w:id="1" w:name="Check1"/>
             <w:r>
               <w:rPr>
                 <w:b/>
@@ -4040,7 +4042,7 @@
               </w:rPr>
               <w:fldChar w:fldCharType="end"/>
             </w:r>
-            <w:bookmarkEnd w:id="0"/>
+            <w:bookmarkEnd w:id="1"/>
             <w:r>
               <w:rPr>
                 <w:b/>
@@ -6729,21 +6731,56 @@
           <w:sz w:val="22"/>
           <w:szCs w:val="22"/>
         </w:rPr>
-        <w:t xml:space="preserve">Cost Variance = </w:t>
-      </w:r>
-      <w:r>
-        <w:rPr>
-          <w:sz w:val="22"/>
-          <w:szCs w:val="22"/>
-        </w:rPr>
-        <w:t>EV – PV = $250, 000 - $ 400, 000 = - $150, 000</w:t>
-      </w:r>
-      <w:r>
-        <w:rPr>
-          <w:sz w:val="22"/>
-          <w:szCs w:val="22"/>
-        </w:rPr>
-        <w:t>.</w:t>
+        <w:t xml:space="preserve">Cost Variance = EV – </w:t>
+      </w:r>
+      <w:r>
+        <w:rPr>
+          <w:sz w:val="22"/>
+          <w:szCs w:val="22"/>
+        </w:rPr>
+        <w:t>AC</w:t>
+      </w:r>
+      <w:r>
+        <w:rPr>
+          <w:sz w:val="22"/>
+          <w:szCs w:val="22"/>
+        </w:rPr>
+        <w:t xml:space="preserve"> = $250, 000 - $ </w:t>
+      </w:r>
+      <w:r>
+        <w:rPr>
+          <w:sz w:val="22"/>
+          <w:szCs w:val="22"/>
+        </w:rPr>
+        <w:t>600, 000</w:t>
+      </w:r>
+      <w:r>
+        <w:rPr>
+          <w:sz w:val="22"/>
+          <w:szCs w:val="22"/>
+        </w:rPr>
+        <w:t xml:space="preserve"> </w:t>
+      </w:r>
+      <w:r>
+        <w:rPr>
+          <w:sz w:val="22"/>
+          <w:szCs w:val="22"/>
+        </w:rPr>
+        <w:t>= - $</w:t>
+      </w:r>
+      <w:r>
+        <w:rPr>
+          <w:sz w:val="22"/>
+          <w:szCs w:val="22"/>
+        </w:rPr>
+        <w:t>3</w:t>
+      </w:r>
+      <w:r>
+        <w:rPr>
+          <w:sz w:val="22"/>
+          <w:szCs w:val="22"/>
+        </w:rPr>
+        <w:t>50, 000.</w:t>
       </w:r>
     </w:p>
     <w:p>
@@ -6764,6 +6801,55 @@
           <w:sz w:val="22"/>
           <w:szCs w:val="22"/>
         </w:rPr>
+        <w:t xml:space="preserve">Cost performance index = EV/AC = </w:t>
+      </w:r>
+      <w:r>
+        <w:rPr>
+          <w:sz w:val="22"/>
+          <w:szCs w:val="22"/>
+        </w:rPr>
+        <w:t xml:space="preserve">$250, 000 </w:t>
+      </w:r>
+      <w:r>
+        <w:rPr>
+          <w:sz w:val="22"/>
+          <w:szCs w:val="22"/>
+        </w:rPr>
+        <w:t>/</w:t>
+      </w:r>
+      <w:r>
+        <w:rPr>
+          <w:sz w:val="22"/>
+          <w:szCs w:val="22"/>
+        </w:rPr>
+        <w:t xml:space="preserve"> $ 600, 000</w:t>
+      </w:r>
+      <w:r>
+        <w:rPr>
+          <w:sz w:val="22"/>
+          <w:szCs w:val="22"/>
+        </w:rPr>
+        <w:t xml:space="preserve"> = 0.412.</w:t>
+      </w:r>
+    </w:p>
+    <w:p>
+      <w:pPr>
+        <w:pStyle w:val="ListParagraph"/>
+        <w:numPr>
+          <w:ilvl w:val="0"/>
+          <w:numId w:val="47"/>
+        </w:numPr>
+        <w:jc w:val="both"/>
+        <w:rPr>
+          <w:sz w:val="22"/>
+          <w:szCs w:val="22"/>
+        </w:rPr>
+      </w:pPr>
+      <w:r>
+        <w:rPr>
+          <w:sz w:val="22"/>
+          <w:szCs w:val="22"/>
+        </w:rPr>
         <w:t>Project is over budge</w:t>
       </w:r>
       <w:r>
@@ -6771,7 +6857,21 @@
           <w:sz w:val="22"/>
           <w:szCs w:val="22"/>
         </w:rPr>
-        <w:t>t and actions are required.</w:t>
+        <w:t xml:space="preserve">t and actions </w:t>
+      </w:r>
+      <w:r>
+        <w:rPr>
+          <w:sz w:val="22"/>
+          <w:szCs w:val="22"/>
+        </w:rPr>
+        <w:t xml:space="preserve">to re-calculate the schedule </w:t>
+      </w:r>
+      <w:r>
+        <w:rPr>
+          <w:sz w:val="22"/>
+          <w:szCs w:val="22"/>
+        </w:rPr>
+        <w:t>are required.</w:t>
       </w:r>
     </w:p>
     <w:p>
@@ -7178,7 +7278,28 @@
           <w:sz w:val="22"/>
           <w:szCs w:val="22"/>
         </w:rPr>
-        <w:t>Ratio of PV and AC = $600, 000 / $ 400, 000 = 1.34.</w:t>
+        <w:t xml:space="preserve">Ratio of </w:t>
+      </w:r>
+      <w:r>
+        <w:rPr>
+          <w:sz w:val="22"/>
+          <w:szCs w:val="22"/>
+        </w:rPr>
+        <w:t>E</w:t>
+      </w:r>
+      <w:r>
+        <w:rPr>
+          <w:sz w:val="22"/>
+          <w:szCs w:val="22"/>
+        </w:rPr>
+        <w:t xml:space="preserve">V and AC = </w:t>
+      </w:r>
+      <w:r>
+        <w:rPr>
+          <w:sz w:val="22"/>
+          <w:szCs w:val="22"/>
+        </w:rPr>
+        <w:t>$250, 000 / $ 600, 000 = 0.412.</w:t>
       </w:r>
     </w:p>
     <w:p>
@@ -7199,7 +7320,63 @@
           <w:sz w:val="22"/>
           <w:szCs w:val="22"/>
         </w:rPr>
-        <w:t>New EAC = Total budget * new Ratio = $2, 400, 000 * 1.34 = $3, 216, 000.</w:t>
+        <w:t xml:space="preserve">New EAC = Total budget </w:t>
+      </w:r>
+      <w:r>
+        <w:rPr>
+          <w:sz w:val="22"/>
+          <w:szCs w:val="22"/>
+        </w:rPr>
+        <w:t>/</w:t>
+      </w:r>
+      <w:r>
+        <w:rPr>
+          <w:sz w:val="22"/>
+          <w:szCs w:val="22"/>
+        </w:rPr>
+        <w:t xml:space="preserve"> new Ratio = $2, 400, 000 </w:t>
+      </w:r>
+      <w:r>
+        <w:rPr>
+          <w:sz w:val="22"/>
+          <w:szCs w:val="22"/>
+        </w:rPr>
+        <w:t>/</w:t>
+      </w:r>
+      <w:r>
+        <w:rPr>
+          <w:sz w:val="22"/>
+          <w:szCs w:val="22"/>
+        </w:rPr>
+        <w:t xml:space="preserve"> </w:t>
+      </w:r>
+      <w:r>
+        <w:rPr>
+          <w:sz w:val="22"/>
+          <w:szCs w:val="22"/>
+        </w:rPr>
+        <w:t xml:space="preserve">0.412 </w:t>
+      </w:r>
+      <w:r>
+        <w:rPr>
+          <w:sz w:val="22"/>
+          <w:szCs w:val="22"/>
+        </w:rPr>
+        <w:t>= $</w:t>
+      </w:r>
+      <w:r>
+        <w:rPr>
+          <w:sz w:val="22"/>
+          <w:szCs w:val="22"/>
+        </w:rPr>
+        <w:t>5, 760, 000</w:t>
+      </w:r>
+      <w:r>
+        <w:rPr>
+          <w:sz w:val="22"/>
+          <w:szCs w:val="22"/>
+        </w:rPr>
+        <w:t>.</w:t>
       </w:r>
     </w:p>
     <w:p>
@@ -8198,6 +8375,14 @@
                 <w:szCs w:val="22"/>
               </w:rPr>
             </w:pPr>
+            <w:r>
+              <w:rPr>
+                <w:rFonts w:ascii="Calibri" w:eastAsia="Calibri" w:hAnsi="Calibri"/>
+                <w:sz w:val="22"/>
+                <w:szCs w:val="22"/>
+              </w:rPr>
+              <w:t>16</w:t>
+            </w:r>
           </w:p>
         </w:tc>
       </w:tr>
@@ -8364,6 +8549,14 @@
                 <w:szCs w:val="22"/>
               </w:rPr>
             </w:pPr>
+            <w:r>
+              <w:rPr>
+                <w:rFonts w:ascii="Calibri" w:eastAsia="Calibri" w:hAnsi="Calibri"/>
+                <w:sz w:val="22"/>
+                <w:szCs w:val="22"/>
+              </w:rPr>
+              <w:t>18</w:t>
+            </w:r>
           </w:p>
         </w:tc>
       </w:tr>
@@ -8522,6 +8715,14 @@
                 <w:szCs w:val="22"/>
               </w:rPr>
             </w:pPr>
+            <w:r>
+              <w:rPr>
+                <w:rFonts w:ascii="Calibri" w:eastAsia="Calibri" w:hAnsi="Calibri"/>
+                <w:sz w:val="22"/>
+                <w:szCs w:val="22"/>
+              </w:rPr>
+              <w:t>25</w:t>
+            </w:r>
           </w:p>
         </w:tc>
       </w:tr>
@@ -8681,13 +8882,20 @@
           </w:tcPr>
           <w:p>
             <w:pPr>
-              <w:jc w:val="both"/>
-              <w:rPr>
-                <w:rFonts w:ascii="Calibri" w:eastAsia="Calibri" w:hAnsi="Calibri"/>
-                <w:sz w:val="22"/>
-                <w:szCs w:val="22"/>
-              </w:rPr>
-            </w:pPr>
+              <w:rPr>
+                <w:rFonts w:ascii="Calibri" w:eastAsia="Calibri" w:hAnsi="Calibri"/>
+                <w:sz w:val="22"/>
+                <w:szCs w:val="22"/>
+              </w:rPr>
+            </w:pPr>
+            <w:r>
+              <w:rPr>
+                <w:rFonts w:ascii="Calibri" w:eastAsia="Calibri" w:hAnsi="Calibri"/>
+                <w:sz w:val="22"/>
+                <w:szCs w:val="22"/>
+              </w:rPr>
+              <w:t>18</w:t>
+            </w:r>
           </w:p>
         </w:tc>
       </w:tr>
@@ -8838,6 +9046,14 @@
                 <w:szCs w:val="22"/>
               </w:rPr>
             </w:pPr>
+            <w:r>
+              <w:rPr>
+                <w:rFonts w:ascii="Calibri" w:eastAsia="Calibri" w:hAnsi="Calibri"/>
+                <w:sz w:val="22"/>
+                <w:szCs w:val="22"/>
+              </w:rPr>
+              <w:t>14</w:t>
+            </w:r>
           </w:p>
         </w:tc>
       </w:tr>
@@ -8988,6 +9204,14 @@
                 <w:szCs w:val="22"/>
               </w:rPr>
             </w:pPr>
+            <w:r>
+              <w:rPr>
+                <w:rFonts w:ascii="Calibri" w:eastAsia="Calibri" w:hAnsi="Calibri"/>
+                <w:sz w:val="22"/>
+                <w:szCs w:val="22"/>
+              </w:rPr>
+              <w:t>19</w:t>
+            </w:r>
           </w:p>
         </w:tc>
       </w:tr>
@@ -9138,6 +9362,14 @@
                 <w:szCs w:val="22"/>
               </w:rPr>
             </w:pPr>
+            <w:r>
+              <w:rPr>
+                <w:rFonts w:ascii="Calibri" w:eastAsia="Calibri" w:hAnsi="Calibri"/>
+                <w:sz w:val="22"/>
+                <w:szCs w:val="22"/>
+              </w:rPr>
+              <w:t>8</w:t>
+            </w:r>
           </w:p>
         </w:tc>
       </w:tr>
@@ -9296,6 +9528,14 @@
                 <w:szCs w:val="22"/>
               </w:rPr>
             </w:pPr>
+            <w:r>
+              <w:rPr>
+                <w:rFonts w:ascii="Calibri" w:eastAsia="Calibri" w:hAnsi="Calibri"/>
+                <w:sz w:val="22"/>
+                <w:szCs w:val="22"/>
+              </w:rPr>
+              <w:t>6</w:t>
+            </w:r>
           </w:p>
         </w:tc>
       </w:tr>
@@ -9470,6 +9710,14 @@
                 <w:szCs w:val="22"/>
               </w:rPr>
             </w:pPr>
+            <w:r>
+              <w:rPr>
+                <w:rFonts w:ascii="Calibri" w:eastAsia="Calibri" w:hAnsi="Calibri"/>
+                <w:sz w:val="22"/>
+                <w:szCs w:val="22"/>
+              </w:rPr>
+              <w:t>8</w:t>
+            </w:r>
           </w:p>
         </w:tc>
       </w:tr>
@@ -9628,6 +9876,14 @@
                 <w:szCs w:val="22"/>
               </w:rPr>
             </w:pPr>
+            <w:r>
+              <w:rPr>
+                <w:rFonts w:ascii="Calibri" w:eastAsia="Calibri" w:hAnsi="Calibri"/>
+                <w:sz w:val="22"/>
+                <w:szCs w:val="22"/>
+              </w:rPr>
+              <w:t>9</w:t>
+            </w:r>
           </w:p>
         </w:tc>
       </w:tr>
@@ -9778,6 +10034,14 @@
                 <w:szCs w:val="22"/>
               </w:rPr>
             </w:pPr>
+            <w:r>
+              <w:rPr>
+                <w:rFonts w:ascii="Calibri" w:eastAsia="Calibri" w:hAnsi="Calibri"/>
+                <w:sz w:val="22"/>
+                <w:szCs w:val="22"/>
+              </w:rPr>
+              <w:t>9</w:t>
+            </w:r>
           </w:p>
         </w:tc>
       </w:tr>
@@ -9936,6 +10200,14 @@
                 <w:szCs w:val="22"/>
               </w:rPr>
             </w:pPr>
+            <w:r>
+              <w:rPr>
+                <w:rFonts w:ascii="Calibri" w:eastAsia="Calibri" w:hAnsi="Calibri"/>
+                <w:sz w:val="22"/>
+                <w:szCs w:val="22"/>
+              </w:rPr>
+              <w:t>9</w:t>
+            </w:r>
           </w:p>
         </w:tc>
       </w:tr>
@@ -10107,6 +10379,76 @@
     </w:p>
     <w:p>
       <w:pPr>
+        <w:spacing w:after="200" w:line="276" w:lineRule="auto"/>
+        <w:ind w:left="360"/>
+        <w:jc w:val="both"/>
+        <w:rPr>
+          <w:rFonts w:ascii="Times New Roman" w:eastAsia="Calibri" w:hAnsi="Times New Roman"/>
+          <w:sz w:val="22"/>
+          <w:szCs w:val="22"/>
+          <w:lang w:val="en-NZ"/>
+        </w:rPr>
+      </w:pPr>
+      <w:r>
+        <w:rPr>
+          <w:rFonts w:ascii="Times New Roman" w:eastAsia="Calibri" w:hAnsi="Times New Roman"/>
+          <w:noProof/>
+          <w:sz w:val="22"/>
+          <w:szCs w:val="22"/>
+          <w:lang w:val="en-NZ"/>
+        </w:rPr>
+        <w:drawing>
+          <wp:inline distT="0" distB="0" distL="0" distR="0" wp14:anchorId="5697D4B1" wp14:editId="19C7632B">
+            <wp:extent cx="5775325" cy="3495675"/>
+            <wp:effectExtent l="0" t="0" r="0" b="9525"/>
+            <wp:docPr id="4" name="Picture 4"/>
+            <wp:cNvGraphicFramePr>
+              <a:graphicFrameLocks xmlns:a="http://schemas.openxmlformats.org/drawingml/2006/main" noChangeAspect="1"/>
+            </wp:cNvGraphicFramePr>
+            <a:graphic xmlns:a="http://schemas.openxmlformats.org/drawingml/2006/main">
+              <a:graphicData uri="http://schemas.openxmlformats.org/drawingml/2006/picture">
+                <pic:pic xmlns:pic="http://schemas.openxmlformats.org/drawingml/2006/picture">
+                  <pic:nvPicPr>
+                    <pic:cNvPr id="0" name="Picture 5"/>
+                    <pic:cNvPicPr>
+                      <a:picLocks noChangeAspect="1" noChangeArrowheads="1"/>
+                    </pic:cNvPicPr>
+                  </pic:nvPicPr>
+                  <pic:blipFill>
+                    <a:blip r:embed="rId13" cstate="print">
+                      <a:extLst>
+                        <a:ext uri="{28A0092B-C50C-407E-A947-70E740481C1C}">
+                          <a14:useLocalDpi xmlns:a14="http://schemas.microsoft.com/office/drawing/2010/main" val="0"/>
+                        </a:ext>
+                      </a:extLst>
+                    </a:blip>
+                    <a:srcRect/>
+                    <a:stretch>
+                      <a:fillRect/>
+                    </a:stretch>
+                  </pic:blipFill>
+                  <pic:spPr bwMode="auto">
+                    <a:xfrm>
+                      <a:off x="0" y="0"/>
+                      <a:ext cx="5776331" cy="3496284"/>
+                    </a:xfrm>
+                    <a:prstGeom prst="rect">
+                      <a:avLst/>
+                    </a:prstGeom>
+                    <a:noFill/>
+                    <a:ln>
+                      <a:noFill/>
+                    </a:ln>
+                  </pic:spPr>
+                </pic:pic>
+              </a:graphicData>
+            </a:graphic>
+          </wp:inline>
+        </w:drawing>
+      </w:r>
+    </w:p>
+    <w:p>
+      <w:pPr>
         <w:numPr>
           <w:ilvl w:val="1"/>
           <w:numId w:val="31"/>
@@ -10149,6 +10491,99 @@
     </w:p>
     <w:p>
       <w:pPr>
+        <w:pStyle w:val="ListParagraph"/>
+        <w:numPr>
+          <w:ilvl w:val="0"/>
+          <w:numId w:val="1"/>
+        </w:numPr>
+        <w:spacing w:after="200" w:line="276" w:lineRule="auto"/>
+        <w:rPr>
+          <w:rFonts w:eastAsia="Calibri"/>
+          <w:sz w:val="22"/>
+          <w:szCs w:val="22"/>
+        </w:rPr>
+      </w:pPr>
+      <w:r>
+        <w:rPr>
+          <w:rFonts w:eastAsia="Calibri"/>
+          <w:sz w:val="22"/>
+          <w:szCs w:val="22"/>
+        </w:rPr>
+        <w:t>A – C – E – I – L</w:t>
+      </w:r>
+    </w:p>
+    <w:p>
+      <w:pPr>
+        <w:pStyle w:val="ListParagraph"/>
+        <w:numPr>
+          <w:ilvl w:val="0"/>
+          <w:numId w:val="1"/>
+        </w:numPr>
+        <w:spacing w:after="200" w:line="276" w:lineRule="auto"/>
+        <w:rPr>
+          <w:rFonts w:eastAsia="Calibri"/>
+          <w:sz w:val="22"/>
+          <w:szCs w:val="22"/>
+        </w:rPr>
+      </w:pPr>
+      <w:r>
+        <w:rPr>
+          <w:rFonts w:eastAsia="Calibri"/>
+          <w:sz w:val="22"/>
+          <w:szCs w:val="22"/>
+        </w:rPr>
+        <w:lastRenderedPageBreak/>
+        <w:t>A – D – F – I – L</w:t>
+      </w:r>
+    </w:p>
+    <w:p>
+      <w:pPr>
+        <w:pStyle w:val="ListParagraph"/>
+        <w:numPr>
+          <w:ilvl w:val="0"/>
+          <w:numId w:val="1"/>
+        </w:numPr>
+        <w:spacing w:after="200" w:line="276" w:lineRule="auto"/>
+        <w:rPr>
+          <w:rFonts w:eastAsia="Calibri"/>
+          <w:sz w:val="22"/>
+          <w:szCs w:val="22"/>
+        </w:rPr>
+      </w:pPr>
+      <w:r>
+        <w:rPr>
+          <w:rFonts w:eastAsia="Calibri"/>
+          <w:sz w:val="22"/>
+          <w:szCs w:val="22"/>
+        </w:rPr>
+        <w:t>B – G – I – L</w:t>
+      </w:r>
+    </w:p>
+    <w:p>
+      <w:pPr>
+        <w:pStyle w:val="ListParagraph"/>
+        <w:numPr>
+          <w:ilvl w:val="0"/>
+          <w:numId w:val="1"/>
+        </w:numPr>
+        <w:spacing w:after="200" w:line="276" w:lineRule="auto"/>
+        <w:rPr>
+          <w:rFonts w:eastAsia="Calibri"/>
+          <w:sz w:val="22"/>
+          <w:szCs w:val="22"/>
+        </w:rPr>
+      </w:pPr>
+      <w:r>
+        <w:rPr>
+          <w:rFonts w:eastAsia="Calibri"/>
+          <w:sz w:val="22"/>
+          <w:szCs w:val="22"/>
+        </w:rPr>
+        <w:t>B – H – J – K - L</w:t>
+      </w:r>
+    </w:p>
+    <w:p>
+      <w:pPr>
         <w:numPr>
           <w:ilvl w:val="1"/>
           <w:numId w:val="31"/>
@@ -10209,6 +10644,37 @@
     </w:p>
     <w:p>
       <w:pPr>
+        <w:pStyle w:val="ListParagraph"/>
+        <w:numPr>
+          <w:ilvl w:val="0"/>
+          <w:numId w:val="47"/>
+        </w:numPr>
+        <w:spacing w:after="200" w:line="276" w:lineRule="auto"/>
+        <w:rPr>
+          <w:rFonts w:eastAsia="Calibri"/>
+          <w:sz w:val="22"/>
+          <w:szCs w:val="22"/>
+        </w:rPr>
+      </w:pPr>
+      <w:r>
+        <w:rPr>
+          <w:rFonts w:eastAsia="Calibri"/>
+          <w:sz w:val="22"/>
+          <w:szCs w:val="22"/>
+        </w:rPr>
+        <w:t xml:space="preserve">The critical path is A – C – E – I – L which takes </w:t>
+      </w:r>
+      <w:r>
+        <w:rPr>
+          <w:rFonts w:eastAsia="Calibri"/>
+          <w:sz w:val="22"/>
+          <w:szCs w:val="22"/>
+        </w:rPr>
+        <w:t>around 72 days to finish. The Second longest path is A – D – F – I – L which takes 70 days.</w:t>
+      </w:r>
+    </w:p>
+    <w:p>
+      <w:pPr>
         <w:numPr>
           <w:ilvl w:val="1"/>
           <w:numId w:val="31"/>
@@ -10296,113 +10762,26 @@
     </w:p>
     <w:p>
       <w:pPr>
+        <w:pStyle w:val="ListParagraph"/>
+        <w:numPr>
+          <w:ilvl w:val="0"/>
+          <w:numId w:val="47"/>
+        </w:numPr>
         <w:spacing w:after="200" w:line="276" w:lineRule="auto"/>
         <w:rPr>
-          <w:rFonts w:ascii="Times New Roman" w:eastAsia="Calibri" w:hAnsi="Times New Roman"/>
-          <w:sz w:val="22"/>
-          <w:szCs w:val="22"/>
-          <w:lang w:val="en-NZ"/>
-        </w:rPr>
-      </w:pPr>
-    </w:p>
-    <w:p>
-      <w:pPr>
-        <w:spacing w:after="200" w:line="276" w:lineRule="auto"/>
-        <w:rPr>
-          <w:rFonts w:ascii="Times New Roman" w:eastAsia="Calibri" w:hAnsi="Times New Roman"/>
-          <w:sz w:val="22"/>
-          <w:szCs w:val="22"/>
-          <w:lang w:val="en-NZ"/>
-        </w:rPr>
-      </w:pPr>
-    </w:p>
-    <w:p>
-      <w:pPr>
-        <w:spacing w:after="200" w:line="276" w:lineRule="auto"/>
-        <w:rPr>
-          <w:rFonts w:ascii="Times New Roman" w:eastAsia="Calibri" w:hAnsi="Times New Roman"/>
-          <w:sz w:val="22"/>
-          <w:szCs w:val="22"/>
-          <w:lang w:val="en-NZ"/>
-        </w:rPr>
-      </w:pPr>
-    </w:p>
-    <w:p>
-      <w:pPr>
-        <w:spacing w:after="200" w:line="276" w:lineRule="auto"/>
-        <w:rPr>
-          <w:rFonts w:ascii="Times New Roman" w:eastAsia="Calibri" w:hAnsi="Times New Roman"/>
-          <w:sz w:val="22"/>
-          <w:szCs w:val="22"/>
-          <w:lang w:val="en-NZ"/>
-        </w:rPr>
-      </w:pPr>
-    </w:p>
-    <w:p>
-      <w:pPr>
-        <w:spacing w:after="200" w:line="276" w:lineRule="auto"/>
-        <w:rPr>
-          <w:rFonts w:ascii="Times New Roman" w:eastAsia="Calibri" w:hAnsi="Times New Roman"/>
-          <w:sz w:val="22"/>
-          <w:szCs w:val="22"/>
-          <w:lang w:val="en-NZ"/>
-        </w:rPr>
-      </w:pPr>
-    </w:p>
-    <w:p>
-      <w:pPr>
-        <w:spacing w:after="200" w:line="276" w:lineRule="auto"/>
-        <w:rPr>
-          <w:rFonts w:ascii="Times New Roman" w:eastAsia="Calibri" w:hAnsi="Times New Roman"/>
-          <w:sz w:val="22"/>
-          <w:szCs w:val="22"/>
-          <w:lang w:val="en-NZ"/>
-        </w:rPr>
-      </w:pPr>
-    </w:p>
-    <w:p>
-      <w:pPr>
-        <w:spacing w:after="200" w:line="276" w:lineRule="auto"/>
-        <w:rPr>
-          <w:rFonts w:ascii="Times New Roman" w:eastAsia="Calibri" w:hAnsi="Times New Roman"/>
-          <w:sz w:val="22"/>
-          <w:szCs w:val="22"/>
-          <w:lang w:val="en-NZ"/>
-        </w:rPr>
-      </w:pPr>
-    </w:p>
-    <w:p>
-      <w:pPr>
-        <w:spacing w:after="200" w:line="276" w:lineRule="auto"/>
-        <w:rPr>
-          <w:rFonts w:ascii="Times New Roman" w:eastAsia="Calibri" w:hAnsi="Times New Roman"/>
-          <w:sz w:val="22"/>
-          <w:szCs w:val="22"/>
-          <w:lang w:val="en-NZ"/>
-        </w:rPr>
-      </w:pPr>
-    </w:p>
-    <w:p>
-      <w:pPr>
-        <w:spacing w:after="200" w:line="276" w:lineRule="auto"/>
-        <w:rPr>
-          <w:rFonts w:ascii="Times New Roman" w:eastAsia="Calibri" w:hAnsi="Times New Roman"/>
-          <w:sz w:val="22"/>
-          <w:szCs w:val="22"/>
-          <w:lang w:val="en-NZ"/>
-        </w:rPr>
-      </w:pPr>
-    </w:p>
-    <w:p>
-      <w:pPr>
-        <w:spacing w:after="200" w:line="276" w:lineRule="auto"/>
-        <w:rPr>
-          <w:rFonts w:ascii="Times New Roman" w:eastAsia="Calibri" w:hAnsi="Times New Roman"/>
-          <w:sz w:val="22"/>
-          <w:szCs w:val="22"/>
-          <w:lang w:val="en-NZ"/>
-        </w:rPr>
-      </w:pPr>
+          <w:rFonts w:eastAsia="Calibri"/>
+          <w:sz w:val="22"/>
+          <w:szCs w:val="22"/>
+        </w:rPr>
+      </w:pPr>
+      <w:r>
+        <w:rPr>
+          <w:rFonts w:eastAsia="Calibri"/>
+          <w:sz w:val="22"/>
+          <w:szCs w:val="22"/>
+        </w:rPr>
+        <w:t>Sounds feasible because the project is estimated to finish in 2 and a half months (72 days). The expectation (4 months) is feasible</w:t>
+      </w:r>
     </w:p>
     <w:p>
       <w:pPr>
@@ -10416,7 +10795,7 @@
           <w:u w:val="single"/>
         </w:rPr>
       </w:pPr>
-      <w:bookmarkStart w:id="1" w:name="_Hlk144990397"/>
+      <w:bookmarkStart w:id="2" w:name="_Hlk144990397"/>
       <w:r>
         <w:rPr>
           <w:rFonts w:ascii="Times New Roman" w:hAnsi="Times New Roman"/>
@@ -10426,7 +10805,6 @@
           <w:szCs w:val="28"/>
           <w:u w:val="single"/>
         </w:rPr>
-        <w:lastRenderedPageBreak/>
         <w:t>Task</w:t>
       </w:r>
       <w:r>
@@ -10573,7 +10951,7 @@
         <w:t>marks)</w:t>
       </w:r>
     </w:p>
-    <w:bookmarkEnd w:id="1"/>
+    <w:bookmarkEnd w:id="2"/>
     <w:p>
       <w:pPr>
         <w:jc w:val="both"/>
@@ -11498,7 +11876,7 @@
                 <w:lang w:val="en-NZ" w:eastAsia="en-NZ"/>
               </w:rPr>
             </w:pPr>
-            <w:bookmarkStart w:id="2" w:name="OLE_LINK2"/>
+            <w:bookmarkStart w:id="3" w:name="OLE_LINK2"/>
             <w:r>
               <w:rPr>
                 <w:rFonts w:ascii="Calibri" w:hAnsi="Calibri"/>
@@ -12738,7 +13116,1285 @@
           </w:p>
         </w:tc>
       </w:tr>
-      <w:bookmarkEnd w:id="2"/>
+      <w:bookmarkEnd w:id="3"/>
+    </w:tbl>
+    <w:p>
+      <w:pPr>
+        <w:spacing w:after="200" w:line="276" w:lineRule="auto"/>
+        <w:rPr>
+          <w:rFonts w:ascii="Calibri" w:eastAsia="Calibri" w:hAnsi="Calibri"/>
+          <w:sz w:val="22"/>
+          <w:szCs w:val="22"/>
+          <w:lang w:val="en-NZ"/>
+        </w:rPr>
+      </w:pPr>
+    </w:p>
+    <w:p>
+      <w:pPr>
+        <w:spacing w:after="200" w:line="276" w:lineRule="auto"/>
+        <w:rPr>
+          <w:rFonts w:ascii="Calibri" w:eastAsia="Calibri" w:hAnsi="Calibri"/>
+          <w:sz w:val="22"/>
+          <w:szCs w:val="22"/>
+          <w:lang w:val="en-NZ"/>
+        </w:rPr>
+      </w:pPr>
+    </w:p>
+    <w:p>
+      <w:pPr>
+        <w:spacing w:after="200" w:line="276" w:lineRule="auto"/>
+        <w:rPr>
+          <w:rFonts w:ascii="Calibri" w:eastAsia="Calibri" w:hAnsi="Calibri"/>
+          <w:sz w:val="22"/>
+          <w:szCs w:val="22"/>
+          <w:lang w:val="en-NZ"/>
+        </w:rPr>
+      </w:pPr>
+    </w:p>
+    <w:p>
+      <w:pPr>
+        <w:spacing w:after="200" w:line="276" w:lineRule="auto"/>
+        <w:rPr>
+          <w:rFonts w:ascii="Calibri" w:eastAsia="Calibri" w:hAnsi="Calibri"/>
+          <w:sz w:val="22"/>
+          <w:szCs w:val="22"/>
+          <w:lang w:val="en-NZ"/>
+        </w:rPr>
+      </w:pPr>
+    </w:p>
+    <w:p>
+      <w:pPr>
+        <w:spacing w:after="200" w:line="276" w:lineRule="auto"/>
+        <w:rPr>
+          <w:rFonts w:ascii="Calibri" w:eastAsia="Calibri" w:hAnsi="Calibri"/>
+          <w:sz w:val="22"/>
+          <w:szCs w:val="22"/>
+          <w:lang w:val="en-NZ"/>
+        </w:rPr>
+      </w:pPr>
+    </w:p>
+    <w:p>
+      <w:pPr>
+        <w:spacing w:after="200" w:line="276" w:lineRule="auto"/>
+        <w:rPr>
+          <w:rFonts w:ascii="Calibri" w:eastAsia="Calibri" w:hAnsi="Calibri"/>
+          <w:sz w:val="22"/>
+          <w:szCs w:val="22"/>
+          <w:lang w:val="en-NZ"/>
+        </w:rPr>
+      </w:pPr>
+    </w:p>
+    <w:tbl>
+      <w:tblPr>
+        <w:tblStyle w:val="TableGrid"/>
+        <w:tblW w:w="0" w:type="auto"/>
+        <w:tblLook w:val="04A0" w:firstRow="1" w:lastRow="0" w:firstColumn="1" w:lastColumn="0" w:noHBand="0" w:noVBand="1"/>
+      </w:tblPr>
+      <w:tblGrid>
+        <w:gridCol w:w="1001"/>
+        <w:gridCol w:w="1143"/>
+        <w:gridCol w:w="1144"/>
+        <w:gridCol w:w="1144"/>
+        <w:gridCol w:w="1144"/>
+        <w:gridCol w:w="1144"/>
+        <w:gridCol w:w="1144"/>
+        <w:gridCol w:w="1144"/>
+        <w:gridCol w:w="846"/>
+      </w:tblGrid>
+      <w:tr>
+        <w:trPr>
+          <w:trHeight w:val="100"/>
+        </w:trPr>
+        <w:tc>
+          <w:tcPr>
+            <w:tcW w:w="1413" w:type="dxa"/>
+            <w:vAlign w:val="bottom"/>
+          </w:tcPr>
+          <w:p>
+            <w:pPr>
+              <w:spacing w:after="200" w:line="276" w:lineRule="auto"/>
+              <w:rPr>
+                <w:rFonts w:ascii="Calibri" w:eastAsia="Calibri" w:hAnsi="Calibri"/>
+                <w:sz w:val="22"/>
+                <w:szCs w:val="22"/>
+                <w:lang w:val="en-NZ"/>
+              </w:rPr>
+            </w:pPr>
+            <w:r>
+              <w:rPr>
+                <w:rFonts w:ascii="Calibri" w:hAnsi="Calibri"/>
+                <w:b/>
+                <w:bCs/>
+                <w:color w:val="000000"/>
+                <w:sz w:val="22"/>
+                <w:szCs w:val="22"/>
+                <w:lang w:val="en-NZ" w:eastAsia="en-NZ"/>
+              </w:rPr>
+              <w:lastRenderedPageBreak/>
+              <w:t>Project / Criteria</w:t>
+            </w:r>
+          </w:p>
+        </w:tc>
+        <w:tc>
+          <w:tcPr>
+            <w:tcW w:w="731" w:type="dxa"/>
+          </w:tcPr>
+          <w:p>
+            <w:pPr>
+              <w:spacing w:after="200" w:line="276" w:lineRule="auto"/>
+              <w:rPr>
+                <w:rFonts w:ascii="Calibri" w:eastAsia="Calibri" w:hAnsi="Calibri"/>
+                <w:sz w:val="22"/>
+                <w:szCs w:val="22"/>
+                <w:lang w:val="en-NZ"/>
+              </w:rPr>
+            </w:pPr>
+            <w:r>
+              <w:rPr>
+                <w:rFonts w:ascii="Calibri" w:eastAsia="Calibri" w:hAnsi="Calibri"/>
+                <w:sz w:val="22"/>
+                <w:szCs w:val="22"/>
+                <w:lang w:val="en-NZ"/>
+              </w:rPr>
+              <w:t>A (weighted)</w:t>
+            </w:r>
+          </w:p>
+        </w:tc>
+        <w:tc>
+          <w:tcPr>
+            <w:tcW w:w="1144" w:type="dxa"/>
+          </w:tcPr>
+          <w:p>
+            <w:pPr>
+              <w:spacing w:after="200" w:line="276" w:lineRule="auto"/>
+              <w:rPr>
+                <w:rFonts w:ascii="Calibri" w:eastAsia="Calibri" w:hAnsi="Calibri"/>
+                <w:sz w:val="22"/>
+                <w:szCs w:val="22"/>
+                <w:lang w:val="en-NZ"/>
+              </w:rPr>
+            </w:pPr>
+            <w:r>
+              <w:rPr>
+                <w:rFonts w:ascii="Calibri" w:eastAsia="Calibri" w:hAnsi="Calibri"/>
+                <w:sz w:val="22"/>
+                <w:szCs w:val="22"/>
+                <w:lang w:val="en-NZ"/>
+              </w:rPr>
+              <w:t>B (weighted)</w:t>
+            </w:r>
+          </w:p>
+        </w:tc>
+        <w:tc>
+          <w:tcPr>
+            <w:tcW w:w="1144" w:type="dxa"/>
+          </w:tcPr>
+          <w:p>
+            <w:pPr>
+              <w:spacing w:after="200" w:line="276" w:lineRule="auto"/>
+              <w:rPr>
+                <w:rFonts w:ascii="Calibri" w:eastAsia="Calibri" w:hAnsi="Calibri"/>
+                <w:sz w:val="22"/>
+                <w:szCs w:val="22"/>
+                <w:lang w:val="en-NZ"/>
+              </w:rPr>
+            </w:pPr>
+            <w:r>
+              <w:rPr>
+                <w:rFonts w:ascii="Calibri" w:eastAsia="Calibri" w:hAnsi="Calibri"/>
+                <w:sz w:val="22"/>
+                <w:szCs w:val="22"/>
+                <w:lang w:val="en-NZ"/>
+              </w:rPr>
+              <w:t>C (weighted)</w:t>
+            </w:r>
+          </w:p>
+        </w:tc>
+        <w:tc>
+          <w:tcPr>
+            <w:tcW w:w="1144" w:type="dxa"/>
+          </w:tcPr>
+          <w:p>
+            <w:pPr>
+              <w:spacing w:after="200" w:line="276" w:lineRule="auto"/>
+              <w:rPr>
+                <w:rFonts w:ascii="Calibri" w:eastAsia="Calibri" w:hAnsi="Calibri"/>
+                <w:sz w:val="22"/>
+                <w:szCs w:val="22"/>
+                <w:lang w:val="en-NZ"/>
+              </w:rPr>
+            </w:pPr>
+            <w:r>
+              <w:rPr>
+                <w:rFonts w:ascii="Calibri" w:eastAsia="Calibri" w:hAnsi="Calibri"/>
+                <w:sz w:val="22"/>
+                <w:szCs w:val="22"/>
+                <w:lang w:val="en-NZ"/>
+              </w:rPr>
+              <w:t>D (weighted)</w:t>
+            </w:r>
+          </w:p>
+        </w:tc>
+        <w:tc>
+          <w:tcPr>
+            <w:tcW w:w="1144" w:type="dxa"/>
+          </w:tcPr>
+          <w:p>
+            <w:pPr>
+              <w:spacing w:after="200" w:line="276" w:lineRule="auto"/>
+              <w:rPr>
+                <w:rFonts w:ascii="Calibri" w:eastAsia="Calibri" w:hAnsi="Calibri"/>
+                <w:sz w:val="22"/>
+                <w:szCs w:val="22"/>
+                <w:lang w:val="en-NZ"/>
+              </w:rPr>
+            </w:pPr>
+            <w:r>
+              <w:rPr>
+                <w:rFonts w:ascii="Calibri" w:eastAsia="Calibri" w:hAnsi="Calibri"/>
+                <w:sz w:val="22"/>
+                <w:szCs w:val="22"/>
+                <w:lang w:val="en-NZ"/>
+              </w:rPr>
+              <w:t>E (weighted)</w:t>
+            </w:r>
+          </w:p>
+        </w:tc>
+        <w:tc>
+          <w:tcPr>
+            <w:tcW w:w="1144" w:type="dxa"/>
+          </w:tcPr>
+          <w:p>
+            <w:pPr>
+              <w:spacing w:after="200" w:line="276" w:lineRule="auto"/>
+              <w:rPr>
+                <w:rFonts w:ascii="Calibri" w:eastAsia="Calibri" w:hAnsi="Calibri"/>
+                <w:sz w:val="22"/>
+                <w:szCs w:val="22"/>
+                <w:lang w:val="en-NZ"/>
+              </w:rPr>
+            </w:pPr>
+            <w:r>
+              <w:rPr>
+                <w:rFonts w:ascii="Calibri" w:eastAsia="Calibri" w:hAnsi="Calibri"/>
+                <w:sz w:val="22"/>
+                <w:szCs w:val="22"/>
+                <w:lang w:val="en-NZ"/>
+              </w:rPr>
+              <w:t>F (weighted)</w:t>
+            </w:r>
+          </w:p>
+        </w:tc>
+        <w:tc>
+          <w:tcPr>
+            <w:tcW w:w="1144" w:type="dxa"/>
+          </w:tcPr>
+          <w:p>
+            <w:pPr>
+              <w:spacing w:after="200" w:line="276" w:lineRule="auto"/>
+              <w:rPr>
+                <w:rFonts w:ascii="Calibri" w:eastAsia="Calibri" w:hAnsi="Calibri"/>
+                <w:sz w:val="22"/>
+                <w:szCs w:val="22"/>
+                <w:lang w:val="en-NZ"/>
+              </w:rPr>
+            </w:pPr>
+            <w:r>
+              <w:rPr>
+                <w:rFonts w:ascii="Calibri" w:eastAsia="Calibri" w:hAnsi="Calibri"/>
+                <w:sz w:val="22"/>
+                <w:szCs w:val="22"/>
+                <w:lang w:val="en-NZ"/>
+              </w:rPr>
+              <w:t>Total Score</w:t>
+            </w:r>
+          </w:p>
+          <w:p>
+            <w:pPr>
+              <w:spacing w:after="200" w:line="276" w:lineRule="auto"/>
+              <w:rPr>
+                <w:rFonts w:ascii="Calibri" w:eastAsia="Calibri" w:hAnsi="Calibri"/>
+                <w:sz w:val="22"/>
+                <w:szCs w:val="22"/>
+                <w:lang w:val="en-NZ"/>
+              </w:rPr>
+            </w:pPr>
+            <w:r>
+              <w:rPr>
+                <w:rFonts w:ascii="Calibri" w:eastAsia="Calibri" w:hAnsi="Calibri"/>
+                <w:sz w:val="22"/>
+                <w:szCs w:val="22"/>
+                <w:lang w:val="en-NZ"/>
+              </w:rPr>
+              <w:t>(weighted)</w:t>
+            </w:r>
+          </w:p>
+        </w:tc>
+        <w:tc>
+          <w:tcPr>
+            <w:tcW w:w="846" w:type="dxa"/>
+          </w:tcPr>
+          <w:p>
+            <w:pPr>
+              <w:spacing w:after="200" w:line="276" w:lineRule="auto"/>
+              <w:rPr>
+                <w:rFonts w:ascii="Calibri" w:eastAsia="Calibri" w:hAnsi="Calibri"/>
+                <w:sz w:val="22"/>
+                <w:szCs w:val="22"/>
+                <w:lang w:val="en-NZ"/>
+              </w:rPr>
+            </w:pPr>
+            <w:r>
+              <w:rPr>
+                <w:rFonts w:ascii="Calibri" w:eastAsia="Calibri" w:hAnsi="Calibri"/>
+                <w:sz w:val="22"/>
+                <w:szCs w:val="22"/>
+                <w:lang w:val="en-NZ"/>
+              </w:rPr>
+              <w:t>Priority</w:t>
+            </w:r>
+          </w:p>
+          <w:p>
+            <w:pPr>
+              <w:spacing w:after="200" w:line="276" w:lineRule="auto"/>
+              <w:rPr>
+                <w:rFonts w:ascii="Calibri" w:eastAsia="Calibri" w:hAnsi="Calibri"/>
+                <w:sz w:val="22"/>
+                <w:szCs w:val="22"/>
+                <w:lang w:val="en-NZ"/>
+              </w:rPr>
+            </w:pPr>
+          </w:p>
+        </w:tc>
+      </w:tr>
+      <w:tr>
+        <w:trPr>
+          <w:trHeight w:val="334"/>
+        </w:trPr>
+        <w:tc>
+          <w:tcPr>
+            <w:tcW w:w="1413" w:type="dxa"/>
+            <w:vAlign w:val="center"/>
+          </w:tcPr>
+          <w:p>
+            <w:pPr>
+              <w:spacing w:after="200" w:line="276" w:lineRule="auto"/>
+              <w:rPr>
+                <w:rFonts w:ascii="Calibri" w:eastAsia="Calibri" w:hAnsi="Calibri"/>
+                <w:sz w:val="22"/>
+                <w:szCs w:val="22"/>
+                <w:lang w:val="en-NZ"/>
+              </w:rPr>
+            </w:pPr>
+            <w:r>
+              <w:rPr>
+                <w:rFonts w:ascii="Times New Roman" w:hAnsi="Times New Roman"/>
+                <w:color w:val="000000"/>
+                <w:sz w:val="22"/>
+                <w:szCs w:val="22"/>
+                <w:lang w:val="en-NZ" w:eastAsia="en-NZ"/>
+              </w:rPr>
+              <w:t>Project 1</w:t>
+            </w:r>
+          </w:p>
+        </w:tc>
+        <w:tc>
+          <w:tcPr>
+            <w:tcW w:w="731" w:type="dxa"/>
+          </w:tcPr>
+          <w:p>
+            <w:pPr>
+              <w:spacing w:after="200" w:line="276" w:lineRule="auto"/>
+              <w:rPr>
+                <w:rFonts w:ascii="Calibri" w:eastAsia="Calibri" w:hAnsi="Calibri"/>
+                <w:sz w:val="22"/>
+                <w:szCs w:val="22"/>
+                <w:lang w:val="en-NZ"/>
+              </w:rPr>
+            </w:pPr>
+            <w:r>
+              <w:rPr>
+                <w:rFonts w:ascii="Calibri" w:eastAsia="Calibri" w:hAnsi="Calibri"/>
+                <w:sz w:val="22"/>
+                <w:szCs w:val="22"/>
+                <w:lang w:val="en-NZ"/>
+              </w:rPr>
+              <w:t>13</w:t>
+            </w:r>
+          </w:p>
+        </w:tc>
+        <w:tc>
+          <w:tcPr>
+            <w:tcW w:w="1144" w:type="dxa"/>
+          </w:tcPr>
+          <w:p>
+            <w:pPr>
+              <w:spacing w:after="200" w:line="276" w:lineRule="auto"/>
+              <w:rPr>
+                <w:rFonts w:ascii="Calibri" w:eastAsia="Calibri" w:hAnsi="Calibri"/>
+                <w:sz w:val="22"/>
+                <w:szCs w:val="22"/>
+                <w:lang w:val="en-NZ"/>
+              </w:rPr>
+            </w:pPr>
+            <w:r>
+              <w:rPr>
+                <w:rFonts w:ascii="Calibri" w:eastAsia="Calibri" w:hAnsi="Calibri"/>
+                <w:sz w:val="22"/>
+                <w:szCs w:val="22"/>
+                <w:lang w:val="en-NZ"/>
+              </w:rPr>
+              <w:t>9</w:t>
+            </w:r>
+          </w:p>
+        </w:tc>
+        <w:tc>
+          <w:tcPr>
+            <w:tcW w:w="1144" w:type="dxa"/>
+          </w:tcPr>
+          <w:p>
+            <w:pPr>
+              <w:spacing w:after="200" w:line="276" w:lineRule="auto"/>
+              <w:rPr>
+                <w:rFonts w:ascii="Calibri" w:eastAsia="Calibri" w:hAnsi="Calibri"/>
+                <w:sz w:val="22"/>
+                <w:szCs w:val="22"/>
+                <w:lang w:val="en-NZ"/>
+              </w:rPr>
+            </w:pPr>
+            <w:r>
+              <w:rPr>
+                <w:rFonts w:ascii="Calibri" w:eastAsia="Calibri" w:hAnsi="Calibri"/>
+                <w:sz w:val="22"/>
+                <w:szCs w:val="22"/>
+                <w:lang w:val="en-NZ"/>
+              </w:rPr>
+              <w:t>9</w:t>
+            </w:r>
+          </w:p>
+        </w:tc>
+        <w:tc>
+          <w:tcPr>
+            <w:tcW w:w="1144" w:type="dxa"/>
+          </w:tcPr>
+          <w:p>
+            <w:pPr>
+              <w:spacing w:after="200" w:line="276" w:lineRule="auto"/>
+              <w:rPr>
+                <w:rFonts w:ascii="Calibri" w:eastAsia="Calibri" w:hAnsi="Calibri"/>
+                <w:sz w:val="22"/>
+                <w:szCs w:val="22"/>
+                <w:lang w:val="en-NZ"/>
+              </w:rPr>
+            </w:pPr>
+            <w:r>
+              <w:rPr>
+                <w:rFonts w:ascii="Calibri" w:eastAsia="Calibri" w:hAnsi="Calibri"/>
+                <w:sz w:val="22"/>
+                <w:szCs w:val="22"/>
+                <w:lang w:val="en-NZ"/>
+              </w:rPr>
+              <w:t>9</w:t>
+            </w:r>
+          </w:p>
+        </w:tc>
+        <w:tc>
+          <w:tcPr>
+            <w:tcW w:w="1144" w:type="dxa"/>
+          </w:tcPr>
+          <w:p>
+            <w:pPr>
+              <w:spacing w:after="200" w:line="276" w:lineRule="auto"/>
+              <w:rPr>
+                <w:rFonts w:ascii="Calibri" w:eastAsia="Calibri" w:hAnsi="Calibri"/>
+                <w:sz w:val="22"/>
+                <w:szCs w:val="22"/>
+                <w:lang w:val="en-NZ"/>
+              </w:rPr>
+            </w:pPr>
+            <w:r>
+              <w:rPr>
+                <w:rFonts w:ascii="Calibri" w:eastAsia="Calibri" w:hAnsi="Calibri"/>
+                <w:sz w:val="22"/>
+                <w:szCs w:val="22"/>
+                <w:lang w:val="en-NZ"/>
+              </w:rPr>
+              <w:t>5.5</w:t>
+            </w:r>
+          </w:p>
+        </w:tc>
+        <w:tc>
+          <w:tcPr>
+            <w:tcW w:w="1144" w:type="dxa"/>
+          </w:tcPr>
+          <w:p>
+            <w:pPr>
+              <w:spacing w:after="200" w:line="276" w:lineRule="auto"/>
+              <w:rPr>
+                <w:rFonts w:ascii="Calibri" w:eastAsia="Calibri" w:hAnsi="Calibri"/>
+                <w:sz w:val="22"/>
+                <w:szCs w:val="22"/>
+                <w:lang w:val="en-NZ"/>
+              </w:rPr>
+            </w:pPr>
+            <w:r>
+              <w:rPr>
+                <w:rFonts w:ascii="Calibri" w:eastAsia="Calibri" w:hAnsi="Calibri"/>
+                <w:sz w:val="22"/>
+                <w:szCs w:val="22"/>
+                <w:lang w:val="en-NZ"/>
+              </w:rPr>
+              <w:t>6</w:t>
+            </w:r>
+          </w:p>
+        </w:tc>
+        <w:tc>
+          <w:tcPr>
+            <w:tcW w:w="1144" w:type="dxa"/>
+          </w:tcPr>
+          <w:p>
+            <w:pPr>
+              <w:spacing w:after="200" w:line="276" w:lineRule="auto"/>
+              <w:rPr>
+                <w:rFonts w:ascii="Calibri" w:eastAsia="Calibri" w:hAnsi="Calibri"/>
+                <w:sz w:val="22"/>
+                <w:szCs w:val="22"/>
+                <w:lang w:val="en-NZ"/>
+              </w:rPr>
+            </w:pPr>
+            <w:r>
+              <w:rPr>
+                <w:rFonts w:ascii="Calibri" w:eastAsia="Calibri" w:hAnsi="Calibri"/>
+                <w:sz w:val="22"/>
+                <w:szCs w:val="22"/>
+                <w:lang w:val="en-NZ"/>
+              </w:rPr>
+              <w:t>51.5</w:t>
+            </w:r>
+          </w:p>
+        </w:tc>
+        <w:tc>
+          <w:tcPr>
+            <w:tcW w:w="846" w:type="dxa"/>
+          </w:tcPr>
+          <w:p>
+            <w:pPr>
+              <w:spacing w:after="200" w:line="276" w:lineRule="auto"/>
+              <w:rPr>
+                <w:rFonts w:ascii="Calibri" w:eastAsia="Calibri" w:hAnsi="Calibri"/>
+                <w:sz w:val="22"/>
+                <w:szCs w:val="22"/>
+                <w:lang w:val="en-NZ"/>
+              </w:rPr>
+            </w:pPr>
+            <w:r>
+              <w:rPr>
+                <w:rFonts w:ascii="Calibri" w:eastAsia="Calibri" w:hAnsi="Calibri"/>
+                <w:sz w:val="22"/>
+                <w:szCs w:val="22"/>
+                <w:lang w:val="en-NZ"/>
+              </w:rPr>
+              <w:t>4</w:t>
+            </w:r>
+          </w:p>
+        </w:tc>
+      </w:tr>
+      <w:tr>
+        <w:trPr>
+          <w:trHeight w:val="341"/>
+        </w:trPr>
+        <w:tc>
+          <w:tcPr>
+            <w:tcW w:w="1413" w:type="dxa"/>
+            <w:vAlign w:val="center"/>
+          </w:tcPr>
+          <w:p>
+            <w:pPr>
+              <w:spacing w:after="200" w:line="276" w:lineRule="auto"/>
+              <w:rPr>
+                <w:rFonts w:ascii="Calibri" w:eastAsia="Calibri" w:hAnsi="Calibri"/>
+                <w:sz w:val="22"/>
+                <w:szCs w:val="22"/>
+                <w:lang w:val="en-NZ"/>
+              </w:rPr>
+            </w:pPr>
+            <w:r>
+              <w:rPr>
+                <w:rFonts w:ascii="Times New Roman" w:hAnsi="Times New Roman"/>
+                <w:color w:val="000000"/>
+                <w:sz w:val="22"/>
+                <w:szCs w:val="22"/>
+                <w:lang w:val="en-NZ" w:eastAsia="en-NZ"/>
+              </w:rPr>
+              <w:t>Project 2</w:t>
+            </w:r>
+          </w:p>
+        </w:tc>
+        <w:tc>
+          <w:tcPr>
+            <w:tcW w:w="731" w:type="dxa"/>
+          </w:tcPr>
+          <w:p>
+            <w:pPr>
+              <w:spacing w:after="200" w:line="276" w:lineRule="auto"/>
+              <w:rPr>
+                <w:rFonts w:ascii="Calibri" w:eastAsia="Calibri" w:hAnsi="Calibri"/>
+                <w:sz w:val="22"/>
+                <w:szCs w:val="22"/>
+                <w:lang w:val="en-NZ"/>
+              </w:rPr>
+            </w:pPr>
+            <w:r>
+              <w:rPr>
+                <w:rFonts w:ascii="Calibri" w:eastAsia="Calibri" w:hAnsi="Calibri"/>
+                <w:sz w:val="22"/>
+                <w:szCs w:val="22"/>
+                <w:lang w:val="en-NZ"/>
+              </w:rPr>
+              <w:t>14</w:t>
+            </w:r>
+          </w:p>
+        </w:tc>
+        <w:tc>
+          <w:tcPr>
+            <w:tcW w:w="1144" w:type="dxa"/>
+          </w:tcPr>
+          <w:p>
+            <w:pPr>
+              <w:spacing w:after="200" w:line="276" w:lineRule="auto"/>
+              <w:rPr>
+                <w:rFonts w:ascii="Calibri" w:eastAsia="Calibri" w:hAnsi="Calibri"/>
+                <w:sz w:val="22"/>
+                <w:szCs w:val="22"/>
+                <w:lang w:val="en-NZ"/>
+              </w:rPr>
+            </w:pPr>
+            <w:r>
+              <w:rPr>
+                <w:rFonts w:ascii="Calibri" w:eastAsia="Calibri" w:hAnsi="Calibri"/>
+                <w:sz w:val="22"/>
+                <w:szCs w:val="22"/>
+                <w:lang w:val="en-NZ"/>
+              </w:rPr>
+              <w:t>13</w:t>
+            </w:r>
+          </w:p>
+        </w:tc>
+        <w:tc>
+          <w:tcPr>
+            <w:tcW w:w="1144" w:type="dxa"/>
+          </w:tcPr>
+          <w:p>
+            <w:pPr>
+              <w:spacing w:after="200" w:line="276" w:lineRule="auto"/>
+              <w:rPr>
+                <w:rFonts w:ascii="Calibri" w:eastAsia="Calibri" w:hAnsi="Calibri"/>
+                <w:sz w:val="22"/>
+                <w:szCs w:val="22"/>
+                <w:lang w:val="en-NZ"/>
+              </w:rPr>
+            </w:pPr>
+            <w:r>
+              <w:rPr>
+                <w:rFonts w:ascii="Calibri" w:eastAsia="Calibri" w:hAnsi="Calibri"/>
+                <w:sz w:val="22"/>
+                <w:szCs w:val="22"/>
+                <w:lang w:val="en-NZ"/>
+              </w:rPr>
+              <w:t>11</w:t>
+            </w:r>
+          </w:p>
+        </w:tc>
+        <w:tc>
+          <w:tcPr>
+            <w:tcW w:w="1144" w:type="dxa"/>
+          </w:tcPr>
+          <w:p>
+            <w:pPr>
+              <w:spacing w:after="200" w:line="276" w:lineRule="auto"/>
+              <w:rPr>
+                <w:rFonts w:ascii="Calibri" w:eastAsia="Calibri" w:hAnsi="Calibri"/>
+                <w:sz w:val="22"/>
+                <w:szCs w:val="22"/>
+                <w:lang w:val="en-NZ"/>
+              </w:rPr>
+            </w:pPr>
+            <w:r>
+              <w:rPr>
+                <w:rFonts w:ascii="Calibri" w:eastAsia="Calibri" w:hAnsi="Calibri"/>
+                <w:sz w:val="22"/>
+                <w:szCs w:val="22"/>
+                <w:lang w:val="en-NZ"/>
+              </w:rPr>
+              <w:t>11</w:t>
+            </w:r>
+          </w:p>
+        </w:tc>
+        <w:tc>
+          <w:tcPr>
+            <w:tcW w:w="1144" w:type="dxa"/>
+          </w:tcPr>
+          <w:p>
+            <w:pPr>
+              <w:spacing w:after="200" w:line="276" w:lineRule="auto"/>
+              <w:rPr>
+                <w:rFonts w:ascii="Calibri" w:eastAsia="Calibri" w:hAnsi="Calibri"/>
+                <w:sz w:val="22"/>
+                <w:szCs w:val="22"/>
+                <w:lang w:val="en-NZ"/>
+              </w:rPr>
+            </w:pPr>
+            <w:r>
+              <w:rPr>
+                <w:rFonts w:ascii="Calibri" w:eastAsia="Calibri" w:hAnsi="Calibri"/>
+                <w:sz w:val="22"/>
+                <w:szCs w:val="22"/>
+                <w:lang w:val="en-NZ"/>
+              </w:rPr>
+              <w:t>8.5</w:t>
+            </w:r>
+          </w:p>
+        </w:tc>
+        <w:tc>
+          <w:tcPr>
+            <w:tcW w:w="1144" w:type="dxa"/>
+          </w:tcPr>
+          <w:p>
+            <w:pPr>
+              <w:spacing w:after="200" w:line="276" w:lineRule="auto"/>
+              <w:rPr>
+                <w:rFonts w:ascii="Calibri" w:eastAsia="Calibri" w:hAnsi="Calibri"/>
+                <w:sz w:val="22"/>
+                <w:szCs w:val="22"/>
+                <w:lang w:val="en-NZ"/>
+              </w:rPr>
+            </w:pPr>
+            <w:r>
+              <w:rPr>
+                <w:rFonts w:ascii="Calibri" w:eastAsia="Calibri" w:hAnsi="Calibri"/>
+                <w:sz w:val="22"/>
+                <w:szCs w:val="22"/>
+                <w:lang w:val="en-NZ"/>
+              </w:rPr>
+              <w:t>7</w:t>
+            </w:r>
+          </w:p>
+        </w:tc>
+        <w:tc>
+          <w:tcPr>
+            <w:tcW w:w="1144" w:type="dxa"/>
+          </w:tcPr>
+          <w:p>
+            <w:pPr>
+              <w:spacing w:after="200" w:line="276" w:lineRule="auto"/>
+              <w:rPr>
+                <w:rFonts w:ascii="Calibri" w:eastAsia="Calibri" w:hAnsi="Calibri"/>
+                <w:sz w:val="22"/>
+                <w:szCs w:val="22"/>
+                <w:lang w:val="en-NZ"/>
+              </w:rPr>
+            </w:pPr>
+            <w:r>
+              <w:rPr>
+                <w:rFonts w:ascii="Calibri" w:eastAsia="Calibri" w:hAnsi="Calibri"/>
+                <w:sz w:val="22"/>
+                <w:szCs w:val="22"/>
+                <w:lang w:val="en-NZ"/>
+              </w:rPr>
+              <w:t>64.5</w:t>
+            </w:r>
+          </w:p>
+        </w:tc>
+        <w:tc>
+          <w:tcPr>
+            <w:tcW w:w="846" w:type="dxa"/>
+          </w:tcPr>
+          <w:p>
+            <w:pPr>
+              <w:spacing w:after="200" w:line="276" w:lineRule="auto"/>
+              <w:rPr>
+                <w:rFonts w:ascii="Calibri" w:eastAsia="Calibri" w:hAnsi="Calibri"/>
+                <w:sz w:val="22"/>
+                <w:szCs w:val="22"/>
+                <w:lang w:val="en-NZ"/>
+              </w:rPr>
+            </w:pPr>
+            <w:r>
+              <w:rPr>
+                <w:rFonts w:ascii="Calibri" w:eastAsia="Calibri" w:hAnsi="Calibri"/>
+                <w:sz w:val="22"/>
+                <w:szCs w:val="22"/>
+                <w:lang w:val="en-NZ"/>
+              </w:rPr>
+              <w:t>3</w:t>
+            </w:r>
+          </w:p>
+        </w:tc>
+      </w:tr>
+      <w:tr>
+        <w:trPr>
+          <w:trHeight w:val="341"/>
+        </w:trPr>
+        <w:tc>
+          <w:tcPr>
+            <w:tcW w:w="1413" w:type="dxa"/>
+            <w:vAlign w:val="center"/>
+          </w:tcPr>
+          <w:p>
+            <w:pPr>
+              <w:spacing w:after="200" w:line="276" w:lineRule="auto"/>
+              <w:rPr>
+                <w:rFonts w:ascii="Calibri" w:eastAsia="Calibri" w:hAnsi="Calibri"/>
+                <w:sz w:val="22"/>
+                <w:szCs w:val="22"/>
+                <w:lang w:val="en-NZ"/>
+              </w:rPr>
+            </w:pPr>
+            <w:r>
+              <w:rPr>
+                <w:rFonts w:ascii="Times New Roman" w:hAnsi="Times New Roman"/>
+                <w:color w:val="000000"/>
+                <w:sz w:val="22"/>
+                <w:szCs w:val="22"/>
+                <w:lang w:val="en-NZ" w:eastAsia="en-NZ"/>
+              </w:rPr>
+              <w:t>Project 3</w:t>
+            </w:r>
+          </w:p>
+        </w:tc>
+        <w:tc>
+          <w:tcPr>
+            <w:tcW w:w="731" w:type="dxa"/>
+          </w:tcPr>
+          <w:p>
+            <w:pPr>
+              <w:spacing w:after="200" w:line="276" w:lineRule="auto"/>
+              <w:rPr>
+                <w:rFonts w:ascii="Calibri" w:eastAsia="Calibri" w:hAnsi="Calibri"/>
+                <w:sz w:val="22"/>
+                <w:szCs w:val="22"/>
+                <w:lang w:val="en-NZ"/>
+              </w:rPr>
+            </w:pPr>
+            <w:r>
+              <w:rPr>
+                <w:rFonts w:ascii="Calibri" w:eastAsia="Calibri" w:hAnsi="Calibri"/>
+                <w:sz w:val="22"/>
+                <w:szCs w:val="22"/>
+                <w:lang w:val="en-NZ"/>
+              </w:rPr>
+              <w:t>15</w:t>
+            </w:r>
+          </w:p>
+        </w:tc>
+        <w:tc>
+          <w:tcPr>
+            <w:tcW w:w="1144" w:type="dxa"/>
+          </w:tcPr>
+          <w:p>
+            <w:pPr>
+              <w:spacing w:after="200" w:line="276" w:lineRule="auto"/>
+              <w:rPr>
+                <w:rFonts w:ascii="Calibri" w:eastAsia="Calibri" w:hAnsi="Calibri"/>
+                <w:sz w:val="22"/>
+                <w:szCs w:val="22"/>
+                <w:lang w:val="en-NZ"/>
+              </w:rPr>
+            </w:pPr>
+            <w:r>
+              <w:rPr>
+                <w:rFonts w:ascii="Calibri" w:eastAsia="Calibri" w:hAnsi="Calibri"/>
+                <w:sz w:val="22"/>
+                <w:szCs w:val="22"/>
+                <w:lang w:val="en-NZ"/>
+              </w:rPr>
+              <w:t>14</w:t>
+            </w:r>
+          </w:p>
+        </w:tc>
+        <w:tc>
+          <w:tcPr>
+            <w:tcW w:w="1144" w:type="dxa"/>
+          </w:tcPr>
+          <w:p>
+            <w:pPr>
+              <w:spacing w:after="200" w:line="276" w:lineRule="auto"/>
+              <w:rPr>
+                <w:rFonts w:ascii="Calibri" w:eastAsia="Calibri" w:hAnsi="Calibri"/>
+                <w:sz w:val="22"/>
+                <w:szCs w:val="22"/>
+                <w:lang w:val="en-NZ"/>
+              </w:rPr>
+            </w:pPr>
+            <w:r>
+              <w:rPr>
+                <w:rFonts w:ascii="Calibri" w:eastAsia="Calibri" w:hAnsi="Calibri"/>
+                <w:sz w:val="22"/>
+                <w:szCs w:val="22"/>
+                <w:lang w:val="en-NZ"/>
+              </w:rPr>
+              <w:t>15</w:t>
+            </w:r>
+          </w:p>
+        </w:tc>
+        <w:tc>
+          <w:tcPr>
+            <w:tcW w:w="1144" w:type="dxa"/>
+          </w:tcPr>
+          <w:p>
+            <w:pPr>
+              <w:spacing w:after="200" w:line="276" w:lineRule="auto"/>
+              <w:rPr>
+                <w:rFonts w:ascii="Calibri" w:eastAsia="Calibri" w:hAnsi="Calibri"/>
+                <w:sz w:val="22"/>
+                <w:szCs w:val="22"/>
+                <w:lang w:val="en-NZ"/>
+              </w:rPr>
+            </w:pPr>
+            <w:r>
+              <w:rPr>
+                <w:rFonts w:ascii="Calibri" w:eastAsia="Calibri" w:hAnsi="Calibri"/>
+                <w:sz w:val="22"/>
+                <w:szCs w:val="22"/>
+                <w:lang w:val="en-NZ"/>
+              </w:rPr>
+              <w:t>15</w:t>
+            </w:r>
+          </w:p>
+        </w:tc>
+        <w:tc>
+          <w:tcPr>
+            <w:tcW w:w="1144" w:type="dxa"/>
+          </w:tcPr>
+          <w:p>
+            <w:pPr>
+              <w:spacing w:after="200" w:line="276" w:lineRule="auto"/>
+              <w:rPr>
+                <w:rFonts w:ascii="Calibri" w:eastAsia="Calibri" w:hAnsi="Calibri"/>
+                <w:sz w:val="22"/>
+                <w:szCs w:val="22"/>
+                <w:lang w:val="en-NZ"/>
+              </w:rPr>
+            </w:pPr>
+            <w:r>
+              <w:rPr>
+                <w:rFonts w:ascii="Calibri" w:eastAsia="Calibri" w:hAnsi="Calibri"/>
+                <w:sz w:val="22"/>
+                <w:szCs w:val="22"/>
+                <w:lang w:val="en-NZ"/>
+              </w:rPr>
+              <w:t>8.5</w:t>
+            </w:r>
+          </w:p>
+        </w:tc>
+        <w:tc>
+          <w:tcPr>
+            <w:tcW w:w="1144" w:type="dxa"/>
+          </w:tcPr>
+          <w:p>
+            <w:pPr>
+              <w:spacing w:after="200" w:line="276" w:lineRule="auto"/>
+              <w:rPr>
+                <w:rFonts w:ascii="Calibri" w:eastAsia="Calibri" w:hAnsi="Calibri"/>
+                <w:sz w:val="22"/>
+                <w:szCs w:val="22"/>
+                <w:lang w:val="en-NZ"/>
+              </w:rPr>
+            </w:pPr>
+            <w:r>
+              <w:rPr>
+                <w:rFonts w:ascii="Calibri" w:eastAsia="Calibri" w:hAnsi="Calibri"/>
+                <w:sz w:val="22"/>
+                <w:szCs w:val="22"/>
+                <w:lang w:val="en-NZ"/>
+              </w:rPr>
+              <w:t>5</w:t>
+            </w:r>
+          </w:p>
+        </w:tc>
+        <w:tc>
+          <w:tcPr>
+            <w:tcW w:w="1144" w:type="dxa"/>
+          </w:tcPr>
+          <w:p>
+            <w:pPr>
+              <w:spacing w:after="200" w:line="276" w:lineRule="auto"/>
+              <w:rPr>
+                <w:rFonts w:ascii="Calibri" w:eastAsia="Calibri" w:hAnsi="Calibri"/>
+                <w:sz w:val="22"/>
+                <w:szCs w:val="22"/>
+                <w:lang w:val="en-NZ"/>
+              </w:rPr>
+            </w:pPr>
+            <w:r>
+              <w:rPr>
+                <w:rFonts w:ascii="Calibri" w:eastAsia="Calibri" w:hAnsi="Calibri"/>
+                <w:sz w:val="22"/>
+                <w:szCs w:val="22"/>
+                <w:lang w:val="en-NZ"/>
+              </w:rPr>
+              <w:t>72.5</w:t>
+            </w:r>
+          </w:p>
+        </w:tc>
+        <w:tc>
+          <w:tcPr>
+            <w:tcW w:w="846" w:type="dxa"/>
+          </w:tcPr>
+          <w:p>
+            <w:pPr>
+              <w:spacing w:after="200" w:line="276" w:lineRule="auto"/>
+              <w:rPr>
+                <w:rFonts w:ascii="Calibri" w:eastAsia="Calibri" w:hAnsi="Calibri"/>
+                <w:sz w:val="22"/>
+                <w:szCs w:val="22"/>
+                <w:lang w:val="en-NZ"/>
+              </w:rPr>
+            </w:pPr>
+            <w:r>
+              <w:rPr>
+                <w:rFonts w:ascii="Calibri" w:eastAsia="Calibri" w:hAnsi="Calibri"/>
+                <w:sz w:val="22"/>
+                <w:szCs w:val="22"/>
+                <w:lang w:val="en-NZ"/>
+              </w:rPr>
+              <w:t>1</w:t>
+            </w:r>
+          </w:p>
+        </w:tc>
+      </w:tr>
+      <w:tr>
+        <w:trPr>
+          <w:trHeight w:val="70"/>
+        </w:trPr>
+        <w:tc>
+          <w:tcPr>
+            <w:tcW w:w="1413" w:type="dxa"/>
+            <w:vAlign w:val="center"/>
+          </w:tcPr>
+          <w:p>
+            <w:pPr>
+              <w:spacing w:after="200" w:line="276" w:lineRule="auto"/>
+              <w:rPr>
+                <w:rFonts w:ascii="Calibri" w:eastAsia="Calibri" w:hAnsi="Calibri"/>
+                <w:sz w:val="22"/>
+                <w:szCs w:val="22"/>
+                <w:lang w:val="en-NZ"/>
+              </w:rPr>
+            </w:pPr>
+            <w:r>
+              <w:rPr>
+                <w:rFonts w:ascii="Times New Roman" w:hAnsi="Times New Roman"/>
+                <w:color w:val="000000"/>
+                <w:sz w:val="22"/>
+                <w:szCs w:val="22"/>
+                <w:lang w:val="en-NZ" w:eastAsia="en-NZ"/>
+              </w:rPr>
+              <w:t>Project 4</w:t>
+            </w:r>
+          </w:p>
+        </w:tc>
+        <w:tc>
+          <w:tcPr>
+            <w:tcW w:w="731" w:type="dxa"/>
+          </w:tcPr>
+          <w:p>
+            <w:pPr>
+              <w:spacing w:after="200" w:line="276" w:lineRule="auto"/>
+              <w:rPr>
+                <w:rFonts w:ascii="Calibri" w:eastAsia="Calibri" w:hAnsi="Calibri"/>
+                <w:sz w:val="22"/>
+                <w:szCs w:val="22"/>
+                <w:lang w:val="en-NZ"/>
+              </w:rPr>
+            </w:pPr>
+            <w:r>
+              <w:rPr>
+                <w:rFonts w:ascii="Calibri" w:eastAsia="Calibri" w:hAnsi="Calibri"/>
+                <w:sz w:val="22"/>
+                <w:szCs w:val="22"/>
+                <w:lang w:val="en-NZ"/>
+              </w:rPr>
+              <w:t>12</w:t>
+            </w:r>
+          </w:p>
+        </w:tc>
+        <w:tc>
+          <w:tcPr>
+            <w:tcW w:w="1144" w:type="dxa"/>
+          </w:tcPr>
+          <w:p>
+            <w:pPr>
+              <w:spacing w:after="200" w:line="276" w:lineRule="auto"/>
+              <w:rPr>
+                <w:rFonts w:ascii="Calibri" w:eastAsia="Calibri" w:hAnsi="Calibri"/>
+                <w:sz w:val="22"/>
+                <w:szCs w:val="22"/>
+                <w:lang w:val="en-NZ"/>
+              </w:rPr>
+            </w:pPr>
+            <w:r>
+              <w:rPr>
+                <w:rFonts w:ascii="Calibri" w:eastAsia="Calibri" w:hAnsi="Calibri"/>
+                <w:sz w:val="22"/>
+                <w:szCs w:val="22"/>
+                <w:lang w:val="en-NZ"/>
+              </w:rPr>
+              <w:t>14</w:t>
+            </w:r>
+          </w:p>
+        </w:tc>
+        <w:tc>
+          <w:tcPr>
+            <w:tcW w:w="1144" w:type="dxa"/>
+          </w:tcPr>
+          <w:p>
+            <w:pPr>
+              <w:spacing w:after="200" w:line="276" w:lineRule="auto"/>
+              <w:rPr>
+                <w:rFonts w:ascii="Calibri" w:eastAsia="Calibri" w:hAnsi="Calibri"/>
+                <w:sz w:val="22"/>
+                <w:szCs w:val="22"/>
+                <w:lang w:val="en-NZ"/>
+              </w:rPr>
+            </w:pPr>
+            <w:r>
+              <w:rPr>
+                <w:rFonts w:ascii="Calibri" w:eastAsia="Calibri" w:hAnsi="Calibri"/>
+                <w:sz w:val="22"/>
+                <w:szCs w:val="22"/>
+                <w:lang w:val="en-NZ"/>
+              </w:rPr>
+              <w:t>15</w:t>
+            </w:r>
+          </w:p>
+        </w:tc>
+        <w:tc>
+          <w:tcPr>
+            <w:tcW w:w="1144" w:type="dxa"/>
+          </w:tcPr>
+          <w:p>
+            <w:pPr>
+              <w:spacing w:after="200" w:line="276" w:lineRule="auto"/>
+              <w:rPr>
+                <w:rFonts w:ascii="Calibri" w:eastAsia="Calibri" w:hAnsi="Calibri"/>
+                <w:sz w:val="22"/>
+                <w:szCs w:val="22"/>
+                <w:lang w:val="en-NZ"/>
+              </w:rPr>
+            </w:pPr>
+            <w:r>
+              <w:rPr>
+                <w:rFonts w:ascii="Calibri" w:eastAsia="Calibri" w:hAnsi="Calibri"/>
+                <w:sz w:val="22"/>
+                <w:szCs w:val="22"/>
+                <w:lang w:val="en-NZ"/>
+              </w:rPr>
+              <w:t>15</w:t>
+            </w:r>
+          </w:p>
+        </w:tc>
+        <w:tc>
+          <w:tcPr>
+            <w:tcW w:w="1144" w:type="dxa"/>
+          </w:tcPr>
+          <w:p>
+            <w:pPr>
+              <w:spacing w:after="200" w:line="276" w:lineRule="auto"/>
+              <w:rPr>
+                <w:rFonts w:ascii="Calibri" w:eastAsia="Calibri" w:hAnsi="Calibri"/>
+                <w:sz w:val="22"/>
+                <w:szCs w:val="22"/>
+                <w:lang w:val="en-NZ"/>
+              </w:rPr>
+            </w:pPr>
+            <w:r>
+              <w:rPr>
+                <w:rFonts w:ascii="Calibri" w:eastAsia="Calibri" w:hAnsi="Calibri"/>
+                <w:sz w:val="22"/>
+                <w:szCs w:val="22"/>
+                <w:lang w:val="en-NZ"/>
+              </w:rPr>
+              <w:t>8.5</w:t>
+            </w:r>
+          </w:p>
+        </w:tc>
+        <w:tc>
+          <w:tcPr>
+            <w:tcW w:w="1144" w:type="dxa"/>
+          </w:tcPr>
+          <w:p>
+            <w:pPr>
+              <w:spacing w:after="200" w:line="276" w:lineRule="auto"/>
+              <w:rPr>
+                <w:rFonts w:ascii="Calibri" w:eastAsia="Calibri" w:hAnsi="Calibri"/>
+                <w:sz w:val="22"/>
+                <w:szCs w:val="22"/>
+                <w:lang w:val="en-NZ"/>
+              </w:rPr>
+            </w:pPr>
+            <w:r>
+              <w:rPr>
+                <w:rFonts w:ascii="Calibri" w:eastAsia="Calibri" w:hAnsi="Calibri"/>
+                <w:sz w:val="22"/>
+                <w:szCs w:val="22"/>
+                <w:lang w:val="en-NZ"/>
+              </w:rPr>
+              <w:t>7</w:t>
+            </w:r>
+          </w:p>
+        </w:tc>
+        <w:tc>
+          <w:tcPr>
+            <w:tcW w:w="1144" w:type="dxa"/>
+          </w:tcPr>
+          <w:p>
+            <w:pPr>
+              <w:spacing w:after="200" w:line="276" w:lineRule="auto"/>
+              <w:rPr>
+                <w:rFonts w:ascii="Calibri" w:eastAsia="Calibri" w:hAnsi="Calibri"/>
+                <w:sz w:val="22"/>
+                <w:szCs w:val="22"/>
+                <w:lang w:val="en-NZ"/>
+              </w:rPr>
+            </w:pPr>
+            <w:r>
+              <w:rPr>
+                <w:rFonts w:ascii="Calibri" w:eastAsia="Calibri" w:hAnsi="Calibri"/>
+                <w:sz w:val="22"/>
+                <w:szCs w:val="22"/>
+                <w:lang w:val="en-NZ"/>
+              </w:rPr>
+              <w:t>71.5</w:t>
+            </w:r>
+          </w:p>
+        </w:tc>
+        <w:tc>
+          <w:tcPr>
+            <w:tcW w:w="846" w:type="dxa"/>
+          </w:tcPr>
+          <w:p>
+            <w:pPr>
+              <w:spacing w:after="200" w:line="276" w:lineRule="auto"/>
+              <w:rPr>
+                <w:rFonts w:ascii="Calibri" w:eastAsia="Calibri" w:hAnsi="Calibri"/>
+                <w:sz w:val="22"/>
+                <w:szCs w:val="22"/>
+                <w:lang w:val="en-NZ"/>
+              </w:rPr>
+            </w:pPr>
+            <w:r>
+              <w:rPr>
+                <w:rFonts w:ascii="Calibri" w:eastAsia="Calibri" w:hAnsi="Calibri"/>
+                <w:sz w:val="22"/>
+                <w:szCs w:val="22"/>
+                <w:lang w:val="en-NZ"/>
+              </w:rPr>
+              <w:t>2</w:t>
+            </w:r>
+          </w:p>
+        </w:tc>
+      </w:tr>
     </w:tbl>
     <w:p>
       <w:pPr>
@@ -12882,6 +14538,70 @@
           <w:lang w:val="en-NZ"/>
         </w:rPr>
         <w:t xml:space="preserve"> marks)</w:t>
+      </w:r>
+    </w:p>
+    <w:p>
+      <w:pPr>
+        <w:spacing w:after="200" w:line="276" w:lineRule="auto"/>
+        <w:ind w:left="360"/>
+        <w:jc w:val="both"/>
+        <w:rPr>
+          <w:rFonts w:ascii="Times New Roman" w:eastAsia="Calibri" w:hAnsi="Times New Roman"/>
+          <w:sz w:val="22"/>
+          <w:szCs w:val="22"/>
+          <w:lang w:val="en-NZ"/>
+        </w:rPr>
+      </w:pPr>
+      <w:r>
+        <w:rPr>
+          <w:rFonts w:ascii="Times New Roman" w:eastAsia="Calibri" w:hAnsi="Times New Roman"/>
+          <w:sz w:val="22"/>
+          <w:szCs w:val="22"/>
+          <w:lang w:val="en-NZ"/>
+        </w:rPr>
+        <w:t xml:space="preserve">Order: 3 – 4 - 2 – 1. </w:t>
+      </w:r>
+    </w:p>
+    <w:p>
+      <w:pPr>
+        <w:pStyle w:val="ListParagraph"/>
+        <w:numPr>
+          <w:ilvl w:val="0"/>
+          <w:numId w:val="47"/>
+        </w:numPr>
+        <w:spacing w:after="200" w:line="276" w:lineRule="auto"/>
+        <w:jc w:val="both"/>
+        <w:rPr>
+          <w:rFonts w:eastAsia="Calibri"/>
+          <w:sz w:val="22"/>
+          <w:szCs w:val="22"/>
+        </w:rPr>
+      </w:pPr>
+      <w:r>
+        <w:rPr>
+          <w:rFonts w:eastAsia="Calibri"/>
+          <w:sz w:val="22"/>
+          <w:szCs w:val="22"/>
+        </w:rPr>
+        <w:t xml:space="preserve">Total weighted score of </w:t>
+      </w:r>
+      <w:proofErr w:type="gramStart"/>
+      <w:r>
+        <w:rPr>
+          <w:rFonts w:eastAsia="Calibri"/>
+          <w:sz w:val="22"/>
+          <w:szCs w:val="22"/>
+        </w:rPr>
+        <w:t>project</w:t>
+      </w:r>
+      <w:proofErr w:type="gramEnd"/>
+      <w:r>
+        <w:rPr>
+          <w:rFonts w:eastAsia="Calibri"/>
+          <w:sz w:val="22"/>
+          <w:szCs w:val="22"/>
+        </w:rPr>
+        <w:t xml:space="preserve"> 3 is 72.5 which is the most weight therefore it has the top priority over other ones.</w:t>
       </w:r>
     </w:p>
     <w:p>
@@ -13619,21 +15339,37 @@
                 <w:lang w:val="en-NZ" w:eastAsia="en-NZ"/>
               </w:rPr>
             </w:pPr>
-          </w:p>
-        </w:tc>
-        <w:tc>
-          <w:tcPr>
-            <w:tcW w:w="2002" w:type="dxa"/>
-            <w:vMerge w:val="restart"/>
-          </w:tcPr>
-          <w:p>
-            <w:pPr>
+            <w:r>
               <w:rPr>
                 <w:rFonts w:ascii="Times New Roman" w:hAnsi="Times New Roman"/>
                 <w:color w:val="000000"/>
                 <w:lang w:val="en-NZ" w:eastAsia="en-NZ"/>
               </w:rPr>
-            </w:pPr>
+              <w:t>-$24, 000</w:t>
+            </w:r>
+          </w:p>
+        </w:tc>
+        <w:tc>
+          <w:tcPr>
+            <w:tcW w:w="2002" w:type="dxa"/>
+            <w:vMerge w:val="restart"/>
+          </w:tcPr>
+          <w:p>
+            <w:pPr>
+              <w:rPr>
+                <w:rFonts w:ascii="Times New Roman" w:hAnsi="Times New Roman"/>
+                <w:color w:val="000000"/>
+                <w:lang w:val="en-NZ" w:eastAsia="en-NZ"/>
+              </w:rPr>
+            </w:pPr>
+            <w:r>
+              <w:rPr>
+                <w:rFonts w:ascii="Times New Roman" w:hAnsi="Times New Roman"/>
+                <w:color w:val="000000"/>
+                <w:lang w:val="en-NZ" w:eastAsia="en-NZ"/>
+              </w:rPr>
+              <w:t>-$ 66, 000</w:t>
+            </w:r>
           </w:p>
         </w:tc>
       </w:tr>
@@ -13777,6 +15513,14 @@
                 <w:lang w:val="en-NZ" w:eastAsia="en-NZ"/>
               </w:rPr>
             </w:pPr>
+            <w:r>
+              <w:rPr>
+                <w:rFonts w:ascii="Times New Roman" w:hAnsi="Times New Roman"/>
+                <w:color w:val="000000"/>
+                <w:lang w:val="en-NZ" w:eastAsia="en-NZ"/>
+              </w:rPr>
+              <w:t>-$42, 000</w:t>
+            </w:r>
           </w:p>
         </w:tc>
         <w:tc>
@@ -13967,21 +15711,37 @@
                 <w:lang w:val="en-NZ" w:eastAsia="en-NZ"/>
               </w:rPr>
             </w:pPr>
-          </w:p>
-        </w:tc>
-        <w:tc>
-          <w:tcPr>
-            <w:tcW w:w="2002" w:type="dxa"/>
-            <w:vMerge w:val="restart"/>
-          </w:tcPr>
-          <w:p>
-            <w:pPr>
+            <w:r>
               <w:rPr>
                 <w:rFonts w:ascii="Times New Roman" w:hAnsi="Times New Roman"/>
                 <w:color w:val="000000"/>
                 <w:lang w:val="en-NZ" w:eastAsia="en-NZ"/>
               </w:rPr>
-            </w:pPr>
+              <w:t>-$20, 000</w:t>
+            </w:r>
+          </w:p>
+        </w:tc>
+        <w:tc>
+          <w:tcPr>
+            <w:tcW w:w="2002" w:type="dxa"/>
+            <w:vMerge w:val="restart"/>
+          </w:tcPr>
+          <w:p>
+            <w:pPr>
+              <w:rPr>
+                <w:rFonts w:ascii="Times New Roman" w:hAnsi="Times New Roman"/>
+                <w:color w:val="000000"/>
+                <w:lang w:val="en-NZ" w:eastAsia="en-NZ"/>
+              </w:rPr>
+            </w:pPr>
+            <w:r>
+              <w:rPr>
+                <w:rFonts w:ascii="Times New Roman" w:hAnsi="Times New Roman"/>
+                <w:color w:val="000000"/>
+                <w:lang w:val="en-NZ" w:eastAsia="en-NZ"/>
+              </w:rPr>
+              <w:t>$39, 000</w:t>
+            </w:r>
           </w:p>
         </w:tc>
       </w:tr>
@@ -14125,6 +15885,14 @@
                 <w:lang w:val="en-NZ" w:eastAsia="en-NZ"/>
               </w:rPr>
             </w:pPr>
+            <w:r>
+              <w:rPr>
+                <w:rFonts w:ascii="Times New Roman" w:hAnsi="Times New Roman"/>
+                <w:color w:val="000000"/>
+                <w:lang w:val="en-NZ" w:eastAsia="en-NZ"/>
+              </w:rPr>
+              <w:t>$15, 000</w:t>
+            </w:r>
           </w:p>
         </w:tc>
         <w:tc>
@@ -14283,6 +16051,14 @@
                 <w:lang w:val="en-NZ" w:eastAsia="en-NZ"/>
               </w:rPr>
             </w:pPr>
+            <w:r>
+              <w:rPr>
+                <w:rFonts w:ascii="Times New Roman" w:hAnsi="Times New Roman"/>
+                <w:color w:val="000000"/>
+                <w:lang w:val="en-NZ" w:eastAsia="en-NZ"/>
+              </w:rPr>
+              <w:t>$44, 000</w:t>
+            </w:r>
           </w:p>
         </w:tc>
         <w:tc>
@@ -14461,21 +16237,37 @@
                 <w:lang w:val="en-NZ" w:eastAsia="en-NZ"/>
               </w:rPr>
             </w:pPr>
-          </w:p>
-        </w:tc>
-        <w:tc>
-          <w:tcPr>
-            <w:tcW w:w="2002" w:type="dxa"/>
-            <w:vMerge w:val="restart"/>
-          </w:tcPr>
-          <w:p>
-            <w:pPr>
+            <w:r>
               <w:rPr>
                 <w:rFonts w:ascii="Times New Roman" w:hAnsi="Times New Roman"/>
                 <w:color w:val="000000"/>
                 <w:lang w:val="en-NZ" w:eastAsia="en-NZ"/>
               </w:rPr>
-            </w:pPr>
+              <w:t>$12,000</w:t>
+            </w:r>
+          </w:p>
+        </w:tc>
+        <w:tc>
+          <w:tcPr>
+            <w:tcW w:w="2002" w:type="dxa"/>
+            <w:vMerge w:val="restart"/>
+          </w:tcPr>
+          <w:p>
+            <w:pPr>
+              <w:rPr>
+                <w:rFonts w:ascii="Times New Roman" w:hAnsi="Times New Roman"/>
+                <w:color w:val="000000"/>
+                <w:lang w:val="en-NZ" w:eastAsia="en-NZ"/>
+              </w:rPr>
+            </w:pPr>
+            <w:r>
+              <w:rPr>
+                <w:rFonts w:ascii="Times New Roman" w:hAnsi="Times New Roman"/>
+                <w:color w:val="000000"/>
+                <w:lang w:val="en-NZ" w:eastAsia="en-NZ"/>
+              </w:rPr>
+              <w:t>$14, 250</w:t>
+            </w:r>
           </w:p>
         </w:tc>
       </w:tr>
@@ -14601,6 +16393,14 @@
                 <w:lang w:val="en-NZ" w:eastAsia="en-NZ"/>
               </w:rPr>
             </w:pPr>
+            <w:r>
+              <w:rPr>
+                <w:rFonts w:ascii="Times New Roman" w:hAnsi="Times New Roman"/>
+                <w:color w:val="000000"/>
+                <w:lang w:val="en-NZ" w:eastAsia="en-NZ"/>
+              </w:rPr>
+              <w:t>$18,750</w:t>
+            </w:r>
           </w:p>
         </w:tc>
         <w:tc>
@@ -14759,6 +16559,14 @@
                 <w:lang w:val="en-NZ" w:eastAsia="en-NZ"/>
               </w:rPr>
             </w:pPr>
+            <w:r>
+              <w:rPr>
+                <w:rFonts w:ascii="Times New Roman" w:hAnsi="Times New Roman"/>
+                <w:color w:val="000000"/>
+                <w:lang w:val="en-NZ" w:eastAsia="en-NZ"/>
+              </w:rPr>
+              <w:t>-$16, 500</w:t>
+            </w:r>
           </w:p>
         </w:tc>
         <w:tc>
@@ -14946,21 +16754,37 @@
                 <w:lang w:val="en-NZ" w:eastAsia="en-NZ"/>
               </w:rPr>
             </w:pPr>
-          </w:p>
-        </w:tc>
-        <w:tc>
-          <w:tcPr>
-            <w:tcW w:w="2002" w:type="dxa"/>
-            <w:vMerge w:val="restart"/>
-          </w:tcPr>
-          <w:p>
-            <w:pPr>
+            <w:r>
               <w:rPr>
                 <w:rFonts w:ascii="Times New Roman" w:hAnsi="Times New Roman"/>
                 <w:color w:val="000000"/>
                 <w:lang w:val="en-NZ" w:eastAsia="en-NZ"/>
               </w:rPr>
-            </w:pPr>
+              <w:t>$24, 000</w:t>
+            </w:r>
+          </w:p>
+        </w:tc>
+        <w:tc>
+          <w:tcPr>
+            <w:tcW w:w="2002" w:type="dxa"/>
+            <w:vMerge w:val="restart"/>
+          </w:tcPr>
+          <w:p>
+            <w:pPr>
+              <w:rPr>
+                <w:rFonts w:ascii="Times New Roman" w:hAnsi="Times New Roman"/>
+                <w:color w:val="000000"/>
+                <w:lang w:val="en-NZ" w:eastAsia="en-NZ"/>
+              </w:rPr>
+            </w:pPr>
+            <w:r>
+              <w:rPr>
+                <w:rFonts w:ascii="Times New Roman" w:hAnsi="Times New Roman"/>
+                <w:color w:val="000000"/>
+                <w:lang w:val="en-NZ" w:eastAsia="en-NZ"/>
+              </w:rPr>
+              <w:t>$18, 000</w:t>
+            </w:r>
           </w:p>
         </w:tc>
       </w:tr>
@@ -15104,6 +16928,14 @@
                 <w:lang w:val="en-NZ" w:eastAsia="en-NZ"/>
               </w:rPr>
             </w:pPr>
+            <w:r>
+              <w:rPr>
+                <w:rFonts w:ascii="Times New Roman" w:hAnsi="Times New Roman"/>
+                <w:color w:val="000000"/>
+                <w:lang w:val="en-NZ" w:eastAsia="en-NZ"/>
+              </w:rPr>
+              <w:t>$14, 000</w:t>
+            </w:r>
           </w:p>
         </w:tc>
         <w:tc>
@@ -15265,6 +17097,14 @@
                 <w:lang w:val="en-NZ" w:eastAsia="en-NZ"/>
               </w:rPr>
             </w:pPr>
+            <w:r>
+              <w:rPr>
+                <w:rFonts w:ascii="Times New Roman" w:hAnsi="Times New Roman"/>
+                <w:color w:val="000000"/>
+                <w:lang w:val="en-NZ" w:eastAsia="en-NZ"/>
+              </w:rPr>
+              <w:t>-$20, 000</w:t>
+            </w:r>
           </w:p>
         </w:tc>
         <w:tc>
@@ -15363,9 +17203,20 @@
         <w:t>)</w:t>
       </w:r>
     </w:p>
+    <w:p>
+      <w:pPr>
+        <w:spacing w:after="200" w:line="276" w:lineRule="auto"/>
+        <w:rPr>
+          <w:rFonts w:ascii="Times New Roman" w:eastAsia="Calibri" w:hAnsi="Times New Roman"/>
+          <w:sz w:val="22"/>
+          <w:szCs w:val="22"/>
+          <w:lang w:val="en-NZ"/>
+        </w:rPr>
+      </w:pPr>
+    </w:p>
     <w:sectPr>
-      <w:headerReference w:type="default" r:id="rId13"/>
-      <w:footerReference w:type="default" r:id="rId14"/>
+      <w:headerReference w:type="default" r:id="rId14"/>
+      <w:footerReference w:type="default" r:id="rId15"/>
       <w:pgSz w:w="11906" w:h="16838"/>
       <w:pgMar w:top="851" w:right="1021" w:bottom="993" w:left="1021" w:header="709" w:footer="709" w:gutter="0"/>
       <w:cols w:space="708"/>

</xml_diff>